<commit_message>
MySQL and SQL Server Solution
</commit_message>
<xml_diff>
--- a/Leeetcode_180_Consecutive_Numbers.docx
+++ b/Leeetcode_180_Consecutive_Numbers.docx
@@ -2,7 +2,683 @@
 <file path=word/document.xml><?xml version="1.0" encoding="utf-8"?>
 <w:document xmlns:wpc="http://schemas.microsoft.com/office/word/2010/wordprocessingCanvas" xmlns:cx="http://schemas.microsoft.com/office/drawing/2014/chartex" xmlns:cx1="http://schemas.microsoft.com/office/drawing/2015/9/8/chartex" xmlns:cx2="http://schemas.microsoft.com/office/drawing/2015/10/21/chartex" xmlns:cx3="http://schemas.microsoft.com/office/drawing/2016/5/9/chartex" xmlns:cx4="http://schemas.microsoft.com/office/drawing/2016/5/10/chartex" xmlns:cx5="http://schemas.microsoft.com/office/drawing/2016/5/11/chartex" xmlns:cx6="http://schemas.microsoft.com/office/drawing/2016/5/12/chartex" xmlns:cx7="http://schemas.microsoft.com/office/drawing/2016/5/13/chartex" xmlns:cx8="http://schemas.microsoft.com/office/drawing/2016/5/14/chartex" xmlns:mc="http://schemas.openxmlformats.org/markup-compatibility/2006" xmlns:aink="http://schemas.microsoft.com/office/drawing/2016/ink" xmlns:am3d="http://schemas.microsoft.com/office/drawing/2017/model3d" xmlns:o="urn:schemas-microsoft-com:office:office" xmlns:r="http://schemas.openxmlformats.org/officeDocument/2006/relationships" xmlns:m="http://schemas.openxmlformats.org/officeDocument/2006/math" xmlns:v="urn:schemas-microsoft-com:vml" xmlns:wp14="http://schemas.microsoft.com/office/word/2010/wordprocessingDrawing" xmlns:wp="http://schemas.openxmlformats.org/drawingml/2006/wordprocessingDrawing" xmlns:w10="urn:schemas-microsoft-com:office:word" xmlns:w="http://schemas.openxmlformats.org/wordprocessingml/2006/main" xmlns:w14="http://schemas.microsoft.com/office/word/2010/wordml" xmlns:w15="http://schemas.microsoft.com/office/word/2012/wordml" xmlns:w16cex="http://schemas.microsoft.com/office/word/2018/wordml/cex" xmlns:w16cid="http://schemas.microsoft.com/office/word/2016/wordml/cid" xmlns:w16="http://schemas.microsoft.com/office/word/2018/wordml" xmlns:w16se="http://schemas.microsoft.com/office/word/2015/wordml/symex" xmlns:wpg="http://schemas.microsoft.com/office/word/2010/wordprocessingGroup" xmlns:wpi="http://schemas.microsoft.com/office/word/2010/wordprocessingInk" xmlns:wne="http://schemas.microsoft.com/office/word/2006/wordml" xmlns:wps="http://schemas.microsoft.com/office/word/2010/wordprocessingShape" mc:Ignorable="w14 w15 w16se w16cid w16 w16cex wp14">
   <w:body>
+    <w:p>
+      <w:pPr>
+        <w:pStyle w:val="NormalWeb"/>
+        <w:shd w:val="clear" w:color="auto" w:fill="FFFFFF"/>
+        <w:spacing w:before="0" w:beforeAutospacing="0" w:after="0" w:afterAutospacing="0"/>
+        <w:rPr>
+          <w:rFonts w:ascii="Segoe UI" w:hAnsi="Segoe UI" w:cs="Segoe UI"/>
+          <w:color w:val="263238"/>
+          <w:sz w:val="21"/>
+          <w:szCs w:val="21"/>
+        </w:rPr>
+      </w:pPr>
+      <w:r>
+        <w:rPr>
+          <w:rFonts w:ascii="Segoe UI" w:hAnsi="Segoe UI" w:cs="Segoe UI"/>
+          <w:color w:val="263238"/>
+          <w:sz w:val="21"/>
+          <w:szCs w:val="21"/>
+        </w:rPr>
+        <w:t>Write an SQL query to find all numbers that appear at least three times consecutively.</w:t>
+      </w:r>
+    </w:p>
+    <w:p>
+      <w:pPr>
+        <w:pStyle w:val="NormalWeb"/>
+        <w:shd w:val="clear" w:color="auto" w:fill="FFFFFF"/>
+        <w:spacing w:before="0" w:beforeAutospacing="0" w:after="240" w:afterAutospacing="0"/>
+        <w:rPr>
+          <w:rFonts w:ascii="Segoe UI" w:hAnsi="Segoe UI" w:cs="Segoe UI"/>
+          <w:color w:val="263238"/>
+          <w:sz w:val="21"/>
+          <w:szCs w:val="21"/>
+        </w:rPr>
+      </w:pPr>
+      <w:r>
+        <w:rPr>
+          <w:rFonts w:ascii="Segoe UI" w:hAnsi="Segoe UI" w:cs="Segoe UI"/>
+          <w:color w:val="263238"/>
+          <w:sz w:val="21"/>
+          <w:szCs w:val="21"/>
+        </w:rPr>
+        <w:t>Return the result table in </w:t>
+      </w:r>
+      <w:r>
+        <w:rPr>
+          <w:rStyle w:val="Strong"/>
+          <w:rFonts w:ascii="Segoe UI" w:hAnsi="Segoe UI" w:cs="Segoe UI"/>
+          <w:color w:val="263238"/>
+          <w:sz w:val="21"/>
+          <w:szCs w:val="21"/>
+        </w:rPr>
+        <w:t>any order</w:t>
+      </w:r>
+      <w:r>
+        <w:rPr>
+          <w:rFonts w:ascii="Segoe UI" w:hAnsi="Segoe UI" w:cs="Segoe UI"/>
+          <w:color w:val="263238"/>
+          <w:sz w:val="21"/>
+          <w:szCs w:val="21"/>
+        </w:rPr>
+        <w:t>.</w:t>
+      </w:r>
+    </w:p>
+    <w:p>
+      <w:pPr>
+        <w:pStyle w:val="NormalWeb"/>
+        <w:shd w:val="clear" w:color="auto" w:fill="FFFFFF"/>
+        <w:spacing w:before="0" w:beforeAutospacing="0" w:after="240" w:afterAutospacing="0"/>
+        <w:rPr>
+          <w:rFonts w:ascii="Segoe UI" w:hAnsi="Segoe UI" w:cs="Segoe UI"/>
+          <w:color w:val="263238"/>
+          <w:sz w:val="21"/>
+          <w:szCs w:val="21"/>
+        </w:rPr>
+      </w:pPr>
+      <w:r>
+        <w:rPr>
+          <w:rFonts w:ascii="Segoe UI" w:hAnsi="Segoe UI" w:cs="Segoe UI"/>
+          <w:color w:val="263238"/>
+          <w:sz w:val="21"/>
+          <w:szCs w:val="21"/>
+        </w:rPr>
+        <w:t>SQL Server:</w:t>
+      </w:r>
+    </w:p>
+    <w:p>
+      <w:pPr>
+        <w:pStyle w:val="NormalWeb"/>
+        <w:shd w:val="clear" w:color="auto" w:fill="FFFFFF"/>
+        <w:spacing w:before="0" w:beforeAutospacing="0" w:after="0" w:afterAutospacing="0"/>
+        <w:rPr>
+          <w:rFonts w:ascii="Segoe UI" w:hAnsi="Segoe UI" w:cs="Segoe UI"/>
+          <w:color w:val="263238"/>
+          <w:sz w:val="21"/>
+          <w:szCs w:val="21"/>
+        </w:rPr>
+      </w:pPr>
+      <w:r>
+        <w:rPr>
+          <w:rFonts w:ascii="Segoe UI" w:hAnsi="Segoe UI" w:cs="Segoe UI"/>
+          <w:color w:val="263238"/>
+          <w:sz w:val="21"/>
+          <w:szCs w:val="21"/>
+        </w:rPr>
+        <w:t xml:space="preserve">select distinct Num as </w:t>
+      </w:r>
+      <w:proofErr w:type="spellStart"/>
+      <w:r>
+        <w:rPr>
+          <w:rFonts w:ascii="Segoe UI" w:hAnsi="Segoe UI" w:cs="Segoe UI"/>
+          <w:color w:val="263238"/>
+          <w:sz w:val="21"/>
+          <w:szCs w:val="21"/>
+        </w:rPr>
+        <w:t>ConsecutiveNums</w:t>
+      </w:r>
+      <w:proofErr w:type="spellEnd"/>
+    </w:p>
+    <w:p>
+      <w:pPr>
+        <w:pStyle w:val="NormalWeb"/>
+        <w:shd w:val="clear" w:color="auto" w:fill="FFFFFF"/>
+        <w:spacing w:before="0" w:beforeAutospacing="0" w:after="0" w:afterAutospacing="0"/>
+        <w:rPr>
+          <w:rFonts w:ascii="Segoe UI" w:hAnsi="Segoe UI" w:cs="Segoe UI"/>
+          <w:color w:val="263238"/>
+          <w:sz w:val="21"/>
+          <w:szCs w:val="21"/>
+        </w:rPr>
+      </w:pPr>
+      <w:r>
+        <w:rPr>
+          <w:rFonts w:ascii="Segoe UI" w:hAnsi="Segoe UI" w:cs="Segoe UI"/>
+          <w:color w:val="263238"/>
+          <w:sz w:val="21"/>
+          <w:szCs w:val="21"/>
+        </w:rPr>
+        <w:t>from</w:t>
+      </w:r>
+    </w:p>
+    <w:p>
+      <w:pPr>
+        <w:pStyle w:val="NormalWeb"/>
+        <w:shd w:val="clear" w:color="auto" w:fill="FFFFFF"/>
+        <w:spacing w:before="0" w:beforeAutospacing="0" w:after="0" w:afterAutospacing="0"/>
+        <w:rPr>
+          <w:rFonts w:ascii="Segoe UI" w:hAnsi="Segoe UI" w:cs="Segoe UI"/>
+          <w:color w:val="263238"/>
+          <w:sz w:val="21"/>
+          <w:szCs w:val="21"/>
+        </w:rPr>
+      </w:pPr>
+      <w:r>
+        <w:rPr>
+          <w:rFonts w:ascii="Segoe UI" w:hAnsi="Segoe UI" w:cs="Segoe UI"/>
+          <w:color w:val="263238"/>
+          <w:sz w:val="21"/>
+          <w:szCs w:val="21"/>
+        </w:rPr>
+        <w:t>(</w:t>
+      </w:r>
+    </w:p>
+    <w:p>
+      <w:pPr>
+        <w:pStyle w:val="NormalWeb"/>
+        <w:shd w:val="clear" w:color="auto" w:fill="FFFFFF"/>
+        <w:spacing w:before="0" w:beforeAutospacing="0" w:after="0" w:afterAutospacing="0"/>
+        <w:rPr>
+          <w:rFonts w:ascii="Segoe UI" w:hAnsi="Segoe UI" w:cs="Segoe UI"/>
+          <w:color w:val="263238"/>
+          <w:sz w:val="21"/>
+          <w:szCs w:val="21"/>
+        </w:rPr>
+      </w:pPr>
+      <w:r>
+        <w:rPr>
+          <w:rFonts w:ascii="Segoe UI" w:hAnsi="Segoe UI" w:cs="Segoe UI"/>
+          <w:color w:val="263238"/>
+          <w:sz w:val="21"/>
+          <w:szCs w:val="21"/>
+        </w:rPr>
+        <w:t xml:space="preserve">select Id, Num, </w:t>
+      </w:r>
+    </w:p>
+    <w:p>
+      <w:pPr>
+        <w:pStyle w:val="NormalWeb"/>
+        <w:shd w:val="clear" w:color="auto" w:fill="FFFFFF"/>
+        <w:spacing w:before="0" w:beforeAutospacing="0" w:after="0" w:afterAutospacing="0"/>
+        <w:rPr>
+          <w:rFonts w:ascii="Segoe UI" w:hAnsi="Segoe UI" w:cs="Segoe UI"/>
+          <w:color w:val="263238"/>
+          <w:sz w:val="21"/>
+          <w:szCs w:val="21"/>
+        </w:rPr>
+      </w:pPr>
+      <w:r>
+        <w:rPr>
+          <w:rFonts w:ascii="Segoe UI" w:hAnsi="Segoe UI" w:cs="Segoe UI"/>
+          <w:color w:val="263238"/>
+          <w:sz w:val="21"/>
+          <w:szCs w:val="21"/>
+        </w:rPr>
+        <w:t xml:space="preserve">    </w:t>
+      </w:r>
+      <w:proofErr w:type="gramStart"/>
+      <w:r>
+        <w:rPr>
+          <w:rFonts w:ascii="Segoe UI" w:hAnsi="Segoe UI" w:cs="Segoe UI"/>
+          <w:color w:val="263238"/>
+          <w:sz w:val="21"/>
+          <w:szCs w:val="21"/>
+        </w:rPr>
+        <w:t>Lag(</w:t>
+      </w:r>
+      <w:proofErr w:type="gramEnd"/>
+      <w:r>
+        <w:rPr>
+          <w:rFonts w:ascii="Segoe UI" w:hAnsi="Segoe UI" w:cs="Segoe UI"/>
+          <w:color w:val="263238"/>
+          <w:sz w:val="21"/>
+          <w:szCs w:val="21"/>
+        </w:rPr>
+        <w:t xml:space="preserve">Num) over(order by Id) as </w:t>
+      </w:r>
+      <w:proofErr w:type="spellStart"/>
+      <w:r>
+        <w:rPr>
+          <w:rFonts w:ascii="Segoe UI" w:hAnsi="Segoe UI" w:cs="Segoe UI"/>
+          <w:color w:val="263238"/>
+          <w:sz w:val="21"/>
+          <w:szCs w:val="21"/>
+        </w:rPr>
+        <w:t>prev</w:t>
+      </w:r>
+      <w:proofErr w:type="spellEnd"/>
+      <w:r>
+        <w:rPr>
+          <w:rFonts w:ascii="Segoe UI" w:hAnsi="Segoe UI" w:cs="Segoe UI"/>
+          <w:color w:val="263238"/>
+          <w:sz w:val="21"/>
+          <w:szCs w:val="21"/>
+        </w:rPr>
+        <w:t>,</w:t>
+      </w:r>
+    </w:p>
+    <w:p>
+      <w:pPr>
+        <w:pStyle w:val="NormalWeb"/>
+        <w:shd w:val="clear" w:color="auto" w:fill="FFFFFF"/>
+        <w:spacing w:before="0" w:beforeAutospacing="0" w:after="0" w:afterAutospacing="0"/>
+        <w:rPr>
+          <w:rFonts w:ascii="Segoe UI" w:hAnsi="Segoe UI" w:cs="Segoe UI"/>
+          <w:color w:val="263238"/>
+          <w:sz w:val="21"/>
+          <w:szCs w:val="21"/>
+        </w:rPr>
+      </w:pPr>
+      <w:r>
+        <w:rPr>
+          <w:rFonts w:ascii="Segoe UI" w:hAnsi="Segoe UI" w:cs="Segoe UI"/>
+          <w:color w:val="263238"/>
+          <w:sz w:val="21"/>
+          <w:szCs w:val="21"/>
+        </w:rPr>
+        <w:t xml:space="preserve">    </w:t>
+      </w:r>
+      <w:proofErr w:type="gramStart"/>
+      <w:r>
+        <w:rPr>
+          <w:rFonts w:ascii="Segoe UI" w:hAnsi="Segoe UI" w:cs="Segoe UI"/>
+          <w:color w:val="263238"/>
+          <w:sz w:val="21"/>
+          <w:szCs w:val="21"/>
+        </w:rPr>
+        <w:t>Lead(</w:t>
+      </w:r>
+      <w:proofErr w:type="gramEnd"/>
+      <w:r>
+        <w:rPr>
+          <w:rFonts w:ascii="Segoe UI" w:hAnsi="Segoe UI" w:cs="Segoe UI"/>
+          <w:color w:val="263238"/>
+          <w:sz w:val="21"/>
+          <w:szCs w:val="21"/>
+        </w:rPr>
+        <w:t>Num) over(order by Id) as next</w:t>
+      </w:r>
+    </w:p>
+    <w:p>
+      <w:pPr>
+        <w:pStyle w:val="NormalWeb"/>
+        <w:shd w:val="clear" w:color="auto" w:fill="FFFFFF"/>
+        <w:spacing w:before="0" w:beforeAutospacing="0" w:after="0" w:afterAutospacing="0"/>
+        <w:rPr>
+          <w:rFonts w:ascii="Segoe UI" w:hAnsi="Segoe UI" w:cs="Segoe UI"/>
+          <w:color w:val="263238"/>
+          <w:sz w:val="21"/>
+          <w:szCs w:val="21"/>
+        </w:rPr>
+      </w:pPr>
+      <w:r>
+        <w:rPr>
+          <w:rFonts w:ascii="Segoe UI" w:hAnsi="Segoe UI" w:cs="Segoe UI"/>
+          <w:color w:val="263238"/>
+          <w:sz w:val="21"/>
+          <w:szCs w:val="21"/>
+        </w:rPr>
+        <w:t>from Logs</w:t>
+      </w:r>
+    </w:p>
+    <w:p>
+      <w:pPr>
+        <w:pStyle w:val="NormalWeb"/>
+        <w:shd w:val="clear" w:color="auto" w:fill="FFFFFF"/>
+        <w:spacing w:before="0" w:beforeAutospacing="0" w:after="0" w:afterAutospacing="0"/>
+        <w:rPr>
+          <w:rFonts w:ascii="Segoe UI" w:hAnsi="Segoe UI" w:cs="Segoe UI"/>
+          <w:color w:val="263238"/>
+          <w:sz w:val="21"/>
+          <w:szCs w:val="21"/>
+        </w:rPr>
+      </w:pPr>
+      <w:proofErr w:type="gramStart"/>
+      <w:r>
+        <w:rPr>
+          <w:rFonts w:ascii="Segoe UI" w:hAnsi="Segoe UI" w:cs="Segoe UI"/>
+          <w:color w:val="263238"/>
+          <w:sz w:val="21"/>
+          <w:szCs w:val="21"/>
+        </w:rPr>
+        <w:t>)q</w:t>
+      </w:r>
+      <w:proofErr w:type="gramEnd"/>
+      <w:r>
+        <w:rPr>
+          <w:rFonts w:ascii="Segoe UI" w:hAnsi="Segoe UI" w:cs="Segoe UI"/>
+          <w:color w:val="263238"/>
+          <w:sz w:val="21"/>
+          <w:szCs w:val="21"/>
+        </w:rPr>
+        <w:t>1</w:t>
+      </w:r>
+    </w:p>
+    <w:p>
+      <w:pPr>
+        <w:pStyle w:val="NormalWeb"/>
+        <w:shd w:val="clear" w:color="auto" w:fill="FFFFFF"/>
+        <w:spacing w:before="0" w:beforeAutospacing="0" w:after="0" w:afterAutospacing="0"/>
+        <w:rPr>
+          <w:rFonts w:ascii="Segoe UI" w:hAnsi="Segoe UI" w:cs="Segoe UI"/>
+          <w:color w:val="263238"/>
+          <w:sz w:val="21"/>
+          <w:szCs w:val="21"/>
+        </w:rPr>
+      </w:pPr>
+      <w:r>
+        <w:rPr>
+          <w:rFonts w:ascii="Segoe UI" w:hAnsi="Segoe UI" w:cs="Segoe UI"/>
+          <w:color w:val="263238"/>
+          <w:sz w:val="21"/>
+          <w:szCs w:val="21"/>
+        </w:rPr>
+        <w:t>where q</w:t>
+      </w:r>
+      <w:proofErr w:type="gramStart"/>
+      <w:r>
+        <w:rPr>
+          <w:rFonts w:ascii="Segoe UI" w:hAnsi="Segoe UI" w:cs="Segoe UI"/>
+          <w:color w:val="263238"/>
+          <w:sz w:val="21"/>
+          <w:szCs w:val="21"/>
+        </w:rPr>
+        <w:t>1.Num</w:t>
+      </w:r>
+      <w:proofErr w:type="gramEnd"/>
+      <w:r>
+        <w:rPr>
+          <w:rFonts w:ascii="Segoe UI" w:hAnsi="Segoe UI" w:cs="Segoe UI"/>
+          <w:color w:val="263238"/>
+          <w:sz w:val="21"/>
+          <w:szCs w:val="21"/>
+        </w:rPr>
+        <w:t xml:space="preserve"> = q1.prev </w:t>
+      </w:r>
+    </w:p>
+    <w:p>
+      <w:pPr>
+        <w:pStyle w:val="NormalWeb"/>
+        <w:shd w:val="clear" w:color="auto" w:fill="FFFFFF"/>
+        <w:spacing w:before="0" w:beforeAutospacing="0" w:after="0" w:afterAutospacing="0"/>
+        <w:rPr>
+          <w:rFonts w:ascii="Segoe UI" w:hAnsi="Segoe UI" w:cs="Segoe UI"/>
+          <w:color w:val="263238"/>
+          <w:sz w:val="21"/>
+          <w:szCs w:val="21"/>
+        </w:rPr>
+      </w:pPr>
+      <w:r>
+        <w:rPr>
+          <w:rFonts w:ascii="Segoe UI" w:hAnsi="Segoe UI" w:cs="Segoe UI"/>
+          <w:color w:val="263238"/>
+          <w:sz w:val="21"/>
+          <w:szCs w:val="21"/>
+        </w:rPr>
+        <w:t xml:space="preserve">    and q1.num = q</w:t>
+      </w:r>
+      <w:proofErr w:type="gramStart"/>
+      <w:r>
+        <w:rPr>
+          <w:rFonts w:ascii="Segoe UI" w:hAnsi="Segoe UI" w:cs="Segoe UI"/>
+          <w:color w:val="263238"/>
+          <w:sz w:val="21"/>
+          <w:szCs w:val="21"/>
+        </w:rPr>
+        <w:t>1.next</w:t>
+      </w:r>
+      <w:proofErr w:type="gramEnd"/>
+    </w:p>
+    <w:p>
+      <w:pPr>
+        <w:pStyle w:val="NormalWeb"/>
+        <w:shd w:val="clear" w:color="auto" w:fill="FFFFFF"/>
+        <w:spacing w:before="0" w:beforeAutospacing="0" w:after="240" w:afterAutospacing="0"/>
+        <w:rPr>
+          <w:rFonts w:ascii="Segoe UI" w:hAnsi="Segoe UI" w:cs="Segoe UI"/>
+          <w:color w:val="263238"/>
+          <w:sz w:val="21"/>
+          <w:szCs w:val="21"/>
+        </w:rPr>
+      </w:pPr>
+    </w:p>
+    <w:p>
+      <w:pPr>
+        <w:pStyle w:val="NormalWeb"/>
+        <w:shd w:val="clear" w:color="auto" w:fill="FFFFFF"/>
+        <w:spacing w:before="0" w:beforeAutospacing="0" w:after="240" w:afterAutospacing="0"/>
+        <w:rPr>
+          <w:rFonts w:ascii="Segoe UI" w:hAnsi="Segoe UI" w:cs="Segoe UI"/>
+          <w:color w:val="263238"/>
+          <w:sz w:val="21"/>
+          <w:szCs w:val="21"/>
+        </w:rPr>
+      </w:pPr>
+      <w:r>
+        <w:rPr>
+          <w:rFonts w:ascii="Segoe UI" w:hAnsi="Segoe UI" w:cs="Segoe UI"/>
+          <w:color w:val="263238"/>
+          <w:sz w:val="21"/>
+          <w:szCs w:val="21"/>
+        </w:rPr>
+        <w:t>My SQL:</w:t>
+      </w:r>
+    </w:p>
+    <w:p>
+      <w:pPr>
+        <w:pStyle w:val="NormalWeb"/>
+        <w:shd w:val="clear" w:color="auto" w:fill="FFFFFF"/>
+        <w:spacing w:before="0" w:beforeAutospacing="0" w:after="0" w:afterAutospacing="0"/>
+        <w:rPr>
+          <w:rFonts w:asciiTheme="minorHAnsi" w:hAnsiTheme="minorHAnsi" w:cstheme="minorHAnsi"/>
+          <w:color w:val="263238"/>
+        </w:rPr>
+      </w:pPr>
+      <w:r>
+        <w:rPr>
+          <w:rFonts w:asciiTheme="minorHAnsi" w:hAnsiTheme="minorHAnsi" w:cstheme="minorHAnsi"/>
+          <w:color w:val="263238"/>
+        </w:rPr>
+        <w:t>Select distinct l</w:t>
+      </w:r>
+      <w:proofErr w:type="gramStart"/>
+      <w:r>
+        <w:rPr>
+          <w:rFonts w:asciiTheme="minorHAnsi" w:hAnsiTheme="minorHAnsi" w:cstheme="minorHAnsi"/>
+          <w:color w:val="263238"/>
+        </w:rPr>
+        <w:t>1.Num</w:t>
+      </w:r>
+      <w:proofErr w:type="gramEnd"/>
+      <w:r>
+        <w:rPr>
+          <w:rFonts w:asciiTheme="minorHAnsi" w:hAnsiTheme="minorHAnsi" w:cstheme="minorHAnsi"/>
+          <w:color w:val="263238"/>
+        </w:rPr>
+        <w:t xml:space="preserve"> as </w:t>
+      </w:r>
+      <w:proofErr w:type="spellStart"/>
+      <w:r>
+        <w:rPr>
+          <w:rFonts w:asciiTheme="minorHAnsi" w:hAnsiTheme="minorHAnsi" w:cstheme="minorHAnsi"/>
+          <w:color w:val="263238"/>
+        </w:rPr>
+        <w:t>ConsecutiveNums</w:t>
+      </w:r>
+      <w:proofErr w:type="spellEnd"/>
+    </w:p>
+    <w:p>
+      <w:pPr>
+        <w:pStyle w:val="NormalWeb"/>
+        <w:shd w:val="clear" w:color="auto" w:fill="FFFFFF"/>
+        <w:spacing w:before="0" w:beforeAutospacing="0" w:after="0" w:afterAutospacing="0"/>
+        <w:rPr>
+          <w:rFonts w:asciiTheme="minorHAnsi" w:hAnsiTheme="minorHAnsi" w:cstheme="minorHAnsi"/>
+          <w:color w:val="263238"/>
+        </w:rPr>
+      </w:pPr>
+      <w:r>
+        <w:rPr>
+          <w:rFonts w:asciiTheme="minorHAnsi" w:hAnsiTheme="minorHAnsi" w:cstheme="minorHAnsi"/>
+          <w:color w:val="263238"/>
+        </w:rPr>
+        <w:t>from Logs l1, logs l2, logs l3</w:t>
+      </w:r>
+    </w:p>
+    <w:p>
+      <w:pPr>
+        <w:pStyle w:val="NormalWeb"/>
+        <w:shd w:val="clear" w:color="auto" w:fill="FFFFFF"/>
+        <w:spacing w:before="0" w:beforeAutospacing="0" w:after="0" w:afterAutospacing="0"/>
+        <w:rPr>
+          <w:rFonts w:asciiTheme="minorHAnsi" w:hAnsiTheme="minorHAnsi" w:cstheme="minorHAnsi"/>
+          <w:color w:val="263238"/>
+        </w:rPr>
+      </w:pPr>
+      <w:r>
+        <w:rPr>
+          <w:rFonts w:asciiTheme="minorHAnsi" w:hAnsiTheme="minorHAnsi" w:cstheme="minorHAnsi"/>
+          <w:color w:val="263238"/>
+        </w:rPr>
+        <w:t>where (l</w:t>
+      </w:r>
+      <w:proofErr w:type="gramStart"/>
+      <w:r>
+        <w:rPr>
+          <w:rFonts w:asciiTheme="minorHAnsi" w:hAnsiTheme="minorHAnsi" w:cstheme="minorHAnsi"/>
+          <w:color w:val="263238"/>
+        </w:rPr>
+        <w:t>1.Id</w:t>
+      </w:r>
+      <w:proofErr w:type="gramEnd"/>
+      <w:r>
+        <w:rPr>
+          <w:rFonts w:asciiTheme="minorHAnsi" w:hAnsiTheme="minorHAnsi" w:cstheme="minorHAnsi"/>
+          <w:color w:val="263238"/>
+        </w:rPr>
+        <w:t xml:space="preserve"> = l2.Id-1) </w:t>
+      </w:r>
+    </w:p>
+    <w:p>
+      <w:pPr>
+        <w:pStyle w:val="NormalWeb"/>
+        <w:shd w:val="clear" w:color="auto" w:fill="FFFFFF"/>
+        <w:spacing w:before="0" w:beforeAutospacing="0" w:after="0" w:afterAutospacing="0"/>
+        <w:rPr>
+          <w:rFonts w:asciiTheme="minorHAnsi" w:hAnsiTheme="minorHAnsi" w:cstheme="minorHAnsi"/>
+          <w:color w:val="263238"/>
+        </w:rPr>
+      </w:pPr>
+      <w:r>
+        <w:rPr>
+          <w:rFonts w:asciiTheme="minorHAnsi" w:hAnsiTheme="minorHAnsi" w:cstheme="minorHAnsi"/>
+          <w:color w:val="263238"/>
+        </w:rPr>
+        <w:t xml:space="preserve">    And (l</w:t>
+      </w:r>
+      <w:proofErr w:type="gramStart"/>
+      <w:r>
+        <w:rPr>
+          <w:rFonts w:asciiTheme="minorHAnsi" w:hAnsiTheme="minorHAnsi" w:cstheme="minorHAnsi"/>
+          <w:color w:val="263238"/>
+        </w:rPr>
+        <w:t>2.Id</w:t>
+      </w:r>
+      <w:proofErr w:type="gramEnd"/>
+      <w:r>
+        <w:rPr>
+          <w:rFonts w:asciiTheme="minorHAnsi" w:hAnsiTheme="minorHAnsi" w:cstheme="minorHAnsi"/>
+          <w:color w:val="263238"/>
+        </w:rPr>
+        <w:t xml:space="preserve"> = l3.Id-1) </w:t>
+      </w:r>
+    </w:p>
+    <w:p>
+      <w:pPr>
+        <w:pStyle w:val="NormalWeb"/>
+        <w:shd w:val="clear" w:color="auto" w:fill="FFFFFF"/>
+        <w:spacing w:before="0" w:beforeAutospacing="0" w:after="0" w:afterAutospacing="0"/>
+        <w:rPr>
+          <w:rFonts w:asciiTheme="minorHAnsi" w:hAnsiTheme="minorHAnsi" w:cstheme="minorHAnsi"/>
+          <w:color w:val="263238"/>
+        </w:rPr>
+      </w:pPr>
+      <w:r>
+        <w:rPr>
+          <w:rFonts w:asciiTheme="minorHAnsi" w:hAnsiTheme="minorHAnsi" w:cstheme="minorHAnsi"/>
+          <w:color w:val="263238"/>
+        </w:rPr>
+        <w:t xml:space="preserve">    And (l</w:t>
+      </w:r>
+      <w:proofErr w:type="gramStart"/>
+      <w:r>
+        <w:rPr>
+          <w:rFonts w:asciiTheme="minorHAnsi" w:hAnsiTheme="minorHAnsi" w:cstheme="minorHAnsi"/>
+          <w:color w:val="263238"/>
+        </w:rPr>
+        <w:t>1.Num</w:t>
+      </w:r>
+      <w:proofErr w:type="gramEnd"/>
+      <w:r>
+        <w:rPr>
+          <w:rFonts w:asciiTheme="minorHAnsi" w:hAnsiTheme="minorHAnsi" w:cstheme="minorHAnsi"/>
+          <w:color w:val="263238"/>
+        </w:rPr>
+        <w:t xml:space="preserve"> = l2.Num) </w:t>
+      </w:r>
+    </w:p>
+    <w:p>
+      <w:pPr>
+        <w:pStyle w:val="NormalWeb"/>
+        <w:shd w:val="clear" w:color="auto" w:fill="FFFFFF"/>
+        <w:spacing w:before="0" w:beforeAutospacing="0" w:after="0" w:afterAutospacing="0"/>
+        <w:rPr>
+          <w:rFonts w:asciiTheme="minorHAnsi" w:hAnsiTheme="minorHAnsi" w:cstheme="minorHAnsi"/>
+          <w:color w:val="263238"/>
+        </w:rPr>
+      </w:pPr>
+      <w:r>
+        <w:rPr>
+          <w:rFonts w:asciiTheme="minorHAnsi" w:hAnsiTheme="minorHAnsi" w:cstheme="minorHAnsi"/>
+          <w:color w:val="263238"/>
+        </w:rPr>
+        <w:t xml:space="preserve">    And (l</w:t>
+      </w:r>
+      <w:proofErr w:type="gramStart"/>
+      <w:r>
+        <w:rPr>
+          <w:rFonts w:asciiTheme="minorHAnsi" w:hAnsiTheme="minorHAnsi" w:cstheme="minorHAnsi"/>
+          <w:color w:val="263238"/>
+        </w:rPr>
+        <w:t>1.Num</w:t>
+      </w:r>
+      <w:proofErr w:type="gramEnd"/>
+      <w:r>
+        <w:rPr>
+          <w:rFonts w:asciiTheme="minorHAnsi" w:hAnsiTheme="minorHAnsi" w:cstheme="minorHAnsi"/>
+          <w:color w:val="263238"/>
+        </w:rPr>
+        <w:t xml:space="preserve"> = l3.Num)</w:t>
+      </w:r>
+    </w:p>
     <w:p/>
+    <w:p>
+      <w:r>
+        <w:t>or</w:t>
+      </w:r>
+    </w:p>
+    <w:p/>
+    <w:p>
+      <w:r>
+        <w:t xml:space="preserve">select distinct Num as </w:t>
+      </w:r>
+      <w:proofErr w:type="spellStart"/>
+      <w:r>
+        <w:t>ConsecutiveNums</w:t>
+      </w:r>
+      <w:proofErr w:type="spellEnd"/>
+    </w:p>
+    <w:p>
+      <w:r>
+        <w:t>from Logs</w:t>
+      </w:r>
+    </w:p>
+    <w:p>
+      <w:r>
+        <w:t>where (Id + 1, Num) in (select * from Logs) and (Id + 2, Num) in (select * from Logs)</w:t>
+      </w:r>
+    </w:p>
     <w:sectPr>
       <w:pgSz w:w="12240" w:h="15840"/>
       <w:pgMar w:top="1440" w:right="1440" w:bottom="1440" w:left="1440" w:header="720" w:footer="720" w:gutter="0"/>
@@ -132,6 +808,7 @@
     <w:lsdException w:name="HTML Sample" w:semiHidden="1" w:unhideWhenUsed="1"/>
     <w:lsdException w:name="HTML Typewriter" w:semiHidden="1" w:unhideWhenUsed="1"/>
     <w:lsdException w:name="HTML Variable" w:semiHidden="1" w:unhideWhenUsed="1"/>
+    <w:lsdException w:name="Normal Table" w:semiHidden="1" w:unhideWhenUsed="1"/>
     <w:lsdException w:name="annotation subject" w:semiHidden="1" w:unhideWhenUsed="1"/>
     <w:lsdException w:name="No List" w:semiHidden="1" w:unhideWhenUsed="1"/>
     <w:lsdException w:name="Outline List 1" w:semiHidden="1" w:unhideWhenUsed="1"/>
@@ -178,8 +855,10 @@
     <w:lsdException w:name="Table Subtle 2" w:semiHidden="1" w:unhideWhenUsed="1"/>
     <w:lsdException w:name="Table Web 1" w:semiHidden="1" w:unhideWhenUsed="1"/>
     <w:lsdException w:name="Table Web 2" w:semiHidden="1" w:unhideWhenUsed="1"/>
+    <w:lsdException w:name="Table Web 3" w:semiHidden="1" w:unhideWhenUsed="1"/>
     <w:lsdException w:name="Balloon Text" w:semiHidden="1" w:unhideWhenUsed="1"/>
     <w:lsdException w:name="Table Grid" w:uiPriority="39"/>
+    <w:lsdException w:name="Table Theme" w:semiHidden="1" w:unhideWhenUsed="1"/>
     <w:lsdException w:name="Placeholder Text" w:semiHidden="1"/>
     <w:lsdException w:name="No Spacing" w:uiPriority="1" w:qFormat="1"/>
     <w:lsdException w:name="Light Shading" w:uiPriority="60"/>
@@ -431,6 +1110,31 @@
     <w:uiPriority w:val="99"/>
     <w:semiHidden/>
     <w:unhideWhenUsed/>
+  </w:style>
+  <w:style w:type="paragraph" w:styleId="NormalWeb">
+    <w:name w:val="Normal (Web)"/>
+    <w:basedOn w:val="Normal"/>
+    <w:uiPriority w:val="99"/>
+    <w:semiHidden/>
+    <w:unhideWhenUsed/>
+    <w:rsid w:val="00DE5894"/>
+    <w:pPr>
+      <w:spacing w:before="100" w:beforeAutospacing="1" w:after="100" w:afterAutospacing="1"/>
+    </w:pPr>
+    <w:rPr>
+      <w:rFonts w:ascii="Times New Roman" w:eastAsia="Times New Roman" w:hAnsi="Times New Roman" w:cs="Times New Roman"/>
+    </w:rPr>
+  </w:style>
+  <w:style w:type="character" w:styleId="Strong">
+    <w:name w:val="Strong"/>
+    <w:basedOn w:val="DefaultParagraphFont"/>
+    <w:uiPriority w:val="22"/>
+    <w:qFormat/>
+    <w:rsid w:val="00DE5894"/>
+    <w:rPr>
+      <w:b/>
+      <w:bCs/>
+    </w:rPr>
   </w:style>
 </w:styles>
 </file>

</xml_diff>